<commit_message>
Updated VS2015 compile instructions
Revised the document to this project as opposed from the previous
project.  However, this only appends to VS2015 as of right now.  Next
submission should include the c++ extCMD instructions [makefile].
</commit_message>
<xml_diff>
--- a/Documentation/Compile Instructions.docx
+++ b/Documentation/Compile Instructions.docx
@@ -52,44 +52,156 @@
         </w:rPr>
         <w:t>Link List</w:t>
       </w:r>
-      <w:bookmarkStart w:id="0" w:name="_GoBack"/>
-      <w:bookmarkEnd w:id="0"/>
     </w:p>
     <w:p>
       <w:pPr>
         <w:jc w:val="center"/>
+        <w:rPr>
+          <w:rFonts w:ascii="Times New Roman" w:hAnsi="Times New Roman" w:cs="Times New Roman"/>
+          <w:b/>
+          <w:i/>
+          <w:sz w:val="28"/>
+          <w:szCs w:val="28"/>
+        </w:rPr>
+      </w:pPr>
+      <w:r>
+        <w:rPr>
+          <w:rFonts w:ascii="Times New Roman" w:hAnsi="Times New Roman" w:cs="Times New Roman"/>
+          <w:b/>
+          <w:i/>
+          <w:sz w:val="28"/>
+          <w:szCs w:val="28"/>
+        </w:rPr>
+        <w:t>Simulation of Airline Reservation System</w:t>
+      </w:r>
+    </w:p>
+    <w:p>
+      <w:pPr>
+        <w:jc w:val="center"/>
+        <w:rPr>
+          <w:rFonts w:ascii="Times New Roman" w:hAnsi="Times New Roman" w:cs="Times New Roman"/>
+          <w:sz w:val="28"/>
+          <w:szCs w:val="28"/>
+        </w:rPr>
+      </w:pPr>
+    </w:p>
+    <w:p>
+      <w:pPr>
+        <w:rPr>
+          <w:rFonts w:ascii="Times New Roman" w:hAnsi="Times New Roman" w:cs="Times New Roman"/>
+          <w:sz w:val="24"/>
+          <w:szCs w:val="24"/>
+        </w:rPr>
+      </w:pPr>
+      <w:r>
+        <w:rPr>
+          <w:rFonts w:ascii="Times New Roman" w:hAnsi="Times New Roman" w:cs="Times New Roman"/>
+          <w:b/>
+          <w:sz w:val="24"/>
+          <w:szCs w:val="24"/>
+        </w:rPr>
+        <w:t>Prerequisites:</w:t>
+      </w:r>
+      <w:r>
+        <w:rPr>
+          <w:rFonts w:ascii="Times New Roman" w:hAnsi="Times New Roman" w:cs="Times New Roman"/>
+          <w:sz w:val="24"/>
+          <w:szCs w:val="24"/>
+        </w:rPr>
+        <w:t xml:space="preserve"> </w:t>
+      </w:r>
+      <w:r>
+        <w:rPr>
+          <w:rFonts w:ascii="Times New Roman" w:hAnsi="Times New Roman" w:cs="Times New Roman"/>
+          <w:i/>
+          <w:sz w:val="24"/>
+          <w:szCs w:val="24"/>
+        </w:rPr>
+        <w:t>Visual Studio 2015</w:t>
+      </w:r>
+      <w:r>
+        <w:rPr>
+          <w:rFonts w:ascii="Times New Roman" w:hAnsi="Times New Roman" w:cs="Times New Roman"/>
+          <w:sz w:val="24"/>
+          <w:szCs w:val="24"/>
+        </w:rPr>
+        <w:t xml:space="preserve"> on Windows or </w:t>
+      </w:r>
+      <w:r>
+        <w:rPr>
+          <w:rFonts w:ascii="Times New Roman" w:hAnsi="Times New Roman" w:cs="Times New Roman"/>
+          <w:i/>
+          <w:sz w:val="24"/>
+          <w:szCs w:val="24"/>
+        </w:rPr>
+        <w:t>c++</w:t>
+      </w:r>
+      <w:r>
+        <w:rPr>
+          <w:rFonts w:ascii="Times New Roman" w:hAnsi="Times New Roman" w:cs="Times New Roman"/>
+          <w:sz w:val="24"/>
+          <w:szCs w:val="24"/>
+        </w:rPr>
+        <w:t xml:space="preserve"> for </w:t>
+      </w:r>
+      <w:r>
+        <w:rPr>
+          <w:rFonts w:ascii="Times New Roman" w:hAnsi="Times New Roman" w:cs="Times New Roman"/>
+          <w:sz w:val="24"/>
+          <w:szCs w:val="24"/>
+        </w:rPr>
+        <w:t>GNU\Linux</w:t>
+      </w:r>
+    </w:p>
+    <w:p>
+      <w:pPr>
+        <w:rPr>
+          <w:rFonts w:ascii="Times New Roman" w:hAnsi="Times New Roman" w:cs="Times New Roman"/>
+          <w:sz w:val="24"/>
+          <w:szCs w:val="24"/>
+        </w:rPr>
+      </w:pPr>
+    </w:p>
+    <w:p>
+      <w:pPr>
         <w:rPr>
           <w:rFonts w:ascii="Times New Roman" w:hAnsi="Times New Roman" w:cs="Times New Roman"/>
           <w:b/>
           <w:sz w:val="28"/>
           <w:szCs w:val="28"/>
-        </w:rPr>
-      </w:pPr>
-    </w:p>
-    <w:p>
-      <w:pPr>
-        <w:rPr>
-          <w:rFonts w:ascii="Times New Roman" w:hAnsi="Times New Roman" w:cs="Times New Roman"/>
-          <w:sz w:val="24"/>
-          <w:szCs w:val="24"/>
+          <w:u w:val="single"/>
         </w:rPr>
       </w:pPr>
       <w:r>
         <w:rPr>
           <w:rFonts w:ascii="Times New Roman" w:hAnsi="Times New Roman" w:cs="Times New Roman"/>
           <w:b/>
-          <w:sz w:val="24"/>
-          <w:szCs w:val="24"/>
-        </w:rPr>
-        <w:t>Prerequisites:</w:t>
-      </w:r>
-      <w:r>
-        <w:rPr>
-          <w:rFonts w:ascii="Times New Roman" w:hAnsi="Times New Roman" w:cs="Times New Roman"/>
-          <w:sz w:val="24"/>
-          <w:szCs w:val="24"/>
-        </w:rPr>
-        <w:t xml:space="preserve"> Visual Studio 2015</w:t>
+          <w:sz w:val="28"/>
+          <w:szCs w:val="28"/>
+          <w:u w:val="single"/>
+        </w:rPr>
+        <w:t xml:space="preserve">Compile Instructions for </w:t>
+      </w:r>
+      <w:r>
+        <w:rPr>
+          <w:rFonts w:ascii="Times New Roman" w:hAnsi="Times New Roman" w:cs="Times New Roman"/>
+          <w:b/>
+          <w:i/>
+          <w:sz w:val="28"/>
+          <w:szCs w:val="28"/>
+          <w:u w:val="single"/>
+        </w:rPr>
+        <w:t>Visual Studio 2015</w:t>
+      </w:r>
+      <w:r>
+        <w:rPr>
+          <w:rFonts w:ascii="Times New Roman" w:hAnsi="Times New Roman" w:cs="Times New Roman"/>
+          <w:b/>
+          <w:sz w:val="28"/>
+          <w:szCs w:val="28"/>
+          <w:u w:val="single"/>
+        </w:rPr>
+        <w:t>:</w:t>
       </w:r>
     </w:p>
     <w:p>
@@ -603,7 +715,23 @@
           <w:sz w:val="24"/>
           <w:szCs w:val="24"/>
         </w:rPr>
-        <w:t>LinkList.h</w:t>
+        <w:t>Link</w:t>
+      </w:r>
+      <w:r>
+        <w:rPr>
+          <w:rFonts w:ascii="Times New Roman" w:hAnsi="Times New Roman" w:cs="Times New Roman"/>
+          <w:sz w:val="24"/>
+          <w:szCs w:val="24"/>
+        </w:rPr>
+        <w:t>ed</w:t>
+      </w:r>
+      <w:r>
+        <w:rPr>
+          <w:rFonts w:ascii="Times New Roman" w:hAnsi="Times New Roman" w:cs="Times New Roman"/>
+          <w:sz w:val="24"/>
+          <w:szCs w:val="24"/>
+        </w:rPr>
+        <w:t>List.h</w:t>
       </w:r>
     </w:p>
     <w:p>
@@ -647,6 +775,7 @@
           <w:sz w:val="24"/>
           <w:szCs w:val="24"/>
         </w:rPr>
+        <w:lastRenderedPageBreak/>
         <w:t>Right click on the ‘Source Files’ and select ‘Add &gt;&gt; Existing Item’</w:t>
       </w:r>
     </w:p>
@@ -685,13 +814,31 @@
           <w:szCs w:val="24"/>
         </w:rPr>
       </w:pPr>
-      <w:r>
-        <w:rPr>
-          <w:rFonts w:ascii="Times New Roman" w:hAnsi="Times New Roman" w:cs="Times New Roman"/>
-          <w:sz w:val="24"/>
-          <w:szCs w:val="24"/>
-        </w:rPr>
-        <w:t>EmulationLinkList</w:t>
+      <w:bookmarkStart w:id="0" w:name="_GoBack"/>
+      <w:bookmarkEnd w:id="0"/>
+      <w:r>
+        <w:rPr>
+          <w:rFonts w:ascii="Times New Roman" w:hAnsi="Times New Roman" w:cs="Times New Roman"/>
+          <w:sz w:val="24"/>
+          <w:szCs w:val="24"/>
+        </w:rPr>
+        <w:t>Link</w:t>
+      </w:r>
+      <w:r>
+        <w:rPr>
+          <w:rFonts w:ascii="Times New Roman" w:hAnsi="Times New Roman" w:cs="Times New Roman"/>
+          <w:sz w:val="24"/>
+          <w:szCs w:val="24"/>
+        </w:rPr>
+        <w:t>ed</w:t>
+      </w:r>
+      <w:r>
+        <w:rPr>
+          <w:rFonts w:ascii="Times New Roman" w:hAnsi="Times New Roman" w:cs="Times New Roman"/>
+          <w:sz w:val="24"/>
+          <w:szCs w:val="24"/>
+        </w:rPr>
+        <w:t>List</w:t>
       </w:r>
       <w:r>
         <w:rPr>
@@ -740,7 +887,6 @@
           <w:sz w:val="24"/>
           <w:szCs w:val="24"/>
         </w:rPr>
-        <w:lastRenderedPageBreak/>
         <w:t>Compiling Our Project (32bit):</w:t>
       </w:r>
     </w:p>
@@ -986,7 +1132,7 @@
         <w:szCs w:val="24"/>
         <w:lang w:val="de-DE"/>
       </w:rPr>
-      <w:t>Sonntag, 26. März 2017</w:t>
+      <w:t>Sonntag, 9. April 2017</w:t>
     </w:r>
     <w:r>
       <w:rPr>
@@ -1040,7 +1186,7 @@
         <w:szCs w:val="24"/>
         <w:lang w:val="de-DE"/>
       </w:rPr>
-      <w:t>19:34:41</w:t>
+      <w:t>20:36:11</w:t>
     </w:r>
     <w:r>
       <w:rPr>
@@ -1188,7 +1334,7 @@
         <w:sz w:val="24"/>
         <w:szCs w:val="24"/>
       </w:rPr>
-      <w:t>1</w:t>
+      <w:t>2</w:t>
     </w:r>
     <w:r>
       <w:rPr>

</xml_diff>

<commit_message>
Added compile instructions for GNU\Linux'ers
</commit_message>
<xml_diff>
--- a/Documentation/Compile Instructions.docx
+++ b/Documentation/Compile Instructions.docx
@@ -127,6 +127,7 @@
         </w:rPr>
         <w:t xml:space="preserve"> on Windows or </w:t>
       </w:r>
+      <w:proofErr w:type="spellStart"/>
       <w:r>
         <w:rPr>
           <w:rFonts w:ascii="Times New Roman" w:hAnsi="Times New Roman" w:cs="Times New Roman"/>
@@ -136,6 +137,7 @@
         </w:rPr>
         <w:t>c++</w:t>
       </w:r>
+      <w:proofErr w:type="spellEnd"/>
       <w:r>
         <w:rPr>
           <w:rFonts w:ascii="Times New Roman" w:hAnsi="Times New Roman" w:cs="Times New Roman"/>
@@ -151,6 +153,248 @@
           <w:szCs w:val="24"/>
         </w:rPr>
         <w:t>GNU\Linux</w:t>
+      </w:r>
+    </w:p>
+    <w:p>
+      <w:pPr>
+        <w:rPr>
+          <w:rFonts w:ascii="Times New Roman" w:hAnsi="Times New Roman" w:cs="Times New Roman"/>
+          <w:b/>
+          <w:sz w:val="24"/>
+          <w:szCs w:val="24"/>
+          <w:u w:val="single"/>
+        </w:rPr>
+      </w:pPr>
+      <w:r>
+        <w:rPr>
+          <w:rFonts w:ascii="Times New Roman" w:hAnsi="Times New Roman" w:cs="Times New Roman"/>
+          <w:b/>
+          <w:sz w:val="24"/>
+          <w:szCs w:val="24"/>
+          <w:u w:val="single"/>
+        </w:rPr>
+        <w:t xml:space="preserve">Compile Instructions for </w:t>
+      </w:r>
+      <w:r>
+        <w:rPr>
+          <w:rFonts w:ascii="Times New Roman" w:hAnsi="Times New Roman" w:cs="Times New Roman"/>
+          <w:b/>
+          <w:i/>
+          <w:sz w:val="24"/>
+          <w:szCs w:val="24"/>
+          <w:u w:val="single"/>
+        </w:rPr>
+        <w:t>GNU\Linux with make</w:t>
+      </w:r>
+      <w:r>
+        <w:rPr>
+          <w:rFonts w:ascii="Times New Roman" w:hAnsi="Times New Roman" w:cs="Times New Roman"/>
+          <w:b/>
+          <w:sz w:val="24"/>
+          <w:szCs w:val="24"/>
+          <w:u w:val="single"/>
+        </w:rPr>
+        <w:t>:</w:t>
+      </w:r>
+    </w:p>
+    <w:p>
+      <w:pPr>
+        <w:rPr>
+          <w:rFonts w:ascii="Times New Roman" w:hAnsi="Times New Roman" w:cs="Times New Roman"/>
+          <w:b/>
+          <w:sz w:val="24"/>
+          <w:szCs w:val="24"/>
+        </w:rPr>
+      </w:pPr>
+      <w:r>
+        <w:rPr>
+          <w:rFonts w:ascii="Times New Roman" w:hAnsi="Times New Roman" w:cs="Times New Roman"/>
+          <w:b/>
+          <w:sz w:val="24"/>
+          <w:szCs w:val="24"/>
+        </w:rPr>
+        <w:t>Compile Project:</w:t>
+      </w:r>
+    </w:p>
+    <w:p>
+      <w:pPr>
+        <w:pStyle w:val="ListParagraph"/>
+        <w:numPr>
+          <w:ilvl w:val="0"/>
+          <w:numId w:val="4"/>
+        </w:numPr>
+        <w:rPr>
+          <w:rFonts w:ascii="Times New Roman" w:hAnsi="Times New Roman" w:cs="Times New Roman"/>
+          <w:sz w:val="24"/>
+          <w:szCs w:val="24"/>
+        </w:rPr>
+      </w:pPr>
+      <w:r>
+        <w:rPr>
+          <w:rFonts w:ascii="Times New Roman" w:hAnsi="Times New Roman" w:cs="Times New Roman"/>
+          <w:sz w:val="24"/>
+          <w:szCs w:val="24"/>
+        </w:rPr>
+        <w:t>Place the source files in any directory of choice.</w:t>
+      </w:r>
+    </w:p>
+    <w:p>
+      <w:pPr>
+        <w:pStyle w:val="ListParagraph"/>
+        <w:numPr>
+          <w:ilvl w:val="0"/>
+          <w:numId w:val="4"/>
+        </w:numPr>
+        <w:rPr>
+          <w:rFonts w:ascii="Times New Roman" w:hAnsi="Times New Roman" w:cs="Times New Roman"/>
+          <w:sz w:val="24"/>
+          <w:szCs w:val="24"/>
+        </w:rPr>
+      </w:pPr>
+      <w:r>
+        <w:rPr>
+          <w:rFonts w:ascii="Times New Roman" w:hAnsi="Times New Roman" w:cs="Times New Roman"/>
+          <w:sz w:val="24"/>
+          <w:szCs w:val="24"/>
+        </w:rPr>
+        <w:t xml:space="preserve">Place the </w:t>
+      </w:r>
+      <w:proofErr w:type="spellStart"/>
+      <w:r>
+        <w:rPr>
+          <w:rFonts w:ascii="Times New Roman" w:hAnsi="Times New Roman" w:cs="Times New Roman"/>
+          <w:sz w:val="24"/>
+          <w:szCs w:val="24"/>
+        </w:rPr>
+        <w:t>makefile</w:t>
+      </w:r>
+      <w:proofErr w:type="spellEnd"/>
+      <w:r>
+        <w:rPr>
+          <w:rFonts w:ascii="Times New Roman" w:hAnsi="Times New Roman" w:cs="Times New Roman"/>
+          <w:sz w:val="24"/>
+          <w:szCs w:val="24"/>
+        </w:rPr>
+        <w:t xml:space="preserve"> ascii file within the same directory as the source files.</w:t>
+      </w:r>
+    </w:p>
+    <w:p>
+      <w:pPr>
+        <w:pStyle w:val="ListParagraph"/>
+        <w:numPr>
+          <w:ilvl w:val="0"/>
+          <w:numId w:val="4"/>
+        </w:numPr>
+        <w:rPr>
+          <w:rFonts w:ascii="Times New Roman" w:hAnsi="Times New Roman" w:cs="Times New Roman"/>
+          <w:sz w:val="24"/>
+          <w:szCs w:val="24"/>
+        </w:rPr>
+      </w:pPr>
+      <w:r>
+        <w:rPr>
+          <w:rFonts w:ascii="Times New Roman" w:hAnsi="Times New Roman" w:cs="Times New Roman"/>
+          <w:sz w:val="24"/>
+          <w:szCs w:val="24"/>
+        </w:rPr>
+        <w:t xml:space="preserve">Using a preferred shell, such as Bash or C shell, execute the </w:t>
+      </w:r>
+      <w:proofErr w:type="spellStart"/>
+      <w:r>
+        <w:rPr>
+          <w:rFonts w:ascii="Times New Roman" w:hAnsi="Times New Roman" w:cs="Times New Roman"/>
+          <w:sz w:val="24"/>
+          <w:szCs w:val="24"/>
+        </w:rPr>
+        <w:t>makefile</w:t>
+      </w:r>
+      <w:proofErr w:type="spellEnd"/>
+      <w:r>
+        <w:rPr>
+          <w:rFonts w:ascii="Times New Roman" w:hAnsi="Times New Roman" w:cs="Times New Roman"/>
+          <w:sz w:val="24"/>
+          <w:szCs w:val="24"/>
+        </w:rPr>
+        <w:t>.</w:t>
+      </w:r>
+    </w:p>
+    <w:p>
+      <w:pPr>
+        <w:pStyle w:val="ListParagraph"/>
+        <w:numPr>
+          <w:ilvl w:val="1"/>
+          <w:numId w:val="4"/>
+        </w:numPr>
+        <w:rPr>
+          <w:rFonts w:ascii="Times New Roman" w:hAnsi="Times New Roman" w:cs="Times New Roman"/>
+          <w:sz w:val="24"/>
+          <w:szCs w:val="24"/>
+        </w:rPr>
+      </w:pPr>
+      <w:r>
+        <w:rPr>
+          <w:rFonts w:ascii="Times New Roman" w:hAnsi="Times New Roman" w:cs="Times New Roman"/>
+          <w:sz w:val="24"/>
+          <w:szCs w:val="24"/>
+        </w:rPr>
+        <w:t xml:space="preserve">NOTE: </w:t>
+      </w:r>
+      <w:proofErr w:type="spellStart"/>
+      <w:r>
+        <w:rPr>
+          <w:rFonts w:ascii="Times New Roman" w:hAnsi="Times New Roman" w:cs="Times New Roman"/>
+          <w:sz w:val="24"/>
+          <w:szCs w:val="24"/>
+        </w:rPr>
+        <w:t>Besure</w:t>
+      </w:r>
+      <w:proofErr w:type="spellEnd"/>
+      <w:r>
+        <w:rPr>
+          <w:rFonts w:ascii="Times New Roman" w:hAnsi="Times New Roman" w:cs="Times New Roman"/>
+          <w:sz w:val="24"/>
+          <w:szCs w:val="24"/>
+        </w:rPr>
+        <w:t xml:space="preserve"> that the execute permission is available for the user.  If unable to obtain this permission, speak to your system administrator for assistance.</w:t>
+      </w:r>
+    </w:p>
+    <w:p>
+      <w:pPr>
+        <w:pStyle w:val="ListParagraph"/>
+        <w:numPr>
+          <w:ilvl w:val="0"/>
+          <w:numId w:val="4"/>
+        </w:numPr>
+        <w:rPr>
+          <w:rFonts w:ascii="Times New Roman" w:hAnsi="Times New Roman" w:cs="Times New Roman"/>
+          <w:sz w:val="24"/>
+          <w:szCs w:val="24"/>
+        </w:rPr>
+      </w:pPr>
+      <w:r>
+        <w:rPr>
+          <w:rFonts w:ascii="Times New Roman" w:hAnsi="Times New Roman" w:cs="Times New Roman"/>
+          <w:sz w:val="24"/>
+          <w:szCs w:val="24"/>
+        </w:rPr>
+        <w:t>Once compiled, execute the ‘</w:t>
+      </w:r>
+      <w:r>
+        <w:rPr>
+          <w:rFonts w:ascii="Times New Roman" w:hAnsi="Times New Roman" w:cs="Times New Roman"/>
+          <w:b/>
+          <w:sz w:val="24"/>
+          <w:szCs w:val="24"/>
+        </w:rPr>
+        <w:t>BSC</w:t>
+      </w:r>
+      <w:r>
+        <w:rPr>
+          <w:rFonts w:ascii="Times New Roman" w:hAnsi="Times New Roman" w:cs="Times New Roman"/>
+          <w:sz w:val="24"/>
+          <w:szCs w:val="24"/>
+        </w:rPr>
+        <w:t>’ binary file.</w:t>
       </w:r>
     </w:p>
     <w:p>
@@ -554,6 +798,17 @@
       <w:pPr>
         <w:rPr>
           <w:rFonts w:ascii="Times New Roman" w:hAnsi="Times New Roman" w:cs="Times New Roman"/>
+          <w:sz w:val="24"/>
+          <w:szCs w:val="24"/>
+        </w:rPr>
+      </w:pPr>
+      <w:bookmarkStart w:id="0" w:name="_GoBack"/>
+      <w:bookmarkEnd w:id="0"/>
+    </w:p>
+    <w:p>
+      <w:pPr>
+        <w:rPr>
+          <w:rFonts w:ascii="Times New Roman" w:hAnsi="Times New Roman" w:cs="Times New Roman"/>
           <w:b/>
           <w:sz w:val="24"/>
           <w:szCs w:val="24"/>
@@ -566,6 +821,7 @@
           <w:sz w:val="24"/>
           <w:szCs w:val="24"/>
         </w:rPr>
+        <w:lastRenderedPageBreak/>
         <w:t>Populating the Newly Created Project:</w:t>
       </w:r>
     </w:p>
@@ -709,6 +965,7 @@
           <w:szCs w:val="24"/>
         </w:rPr>
       </w:pPr>
+      <w:proofErr w:type="spellStart"/>
       <w:r>
         <w:rPr>
           <w:rFonts w:ascii="Times New Roman" w:hAnsi="Times New Roman" w:cs="Times New Roman"/>
@@ -733,6 +990,7 @@
         </w:rPr>
         <w:t>List.h</w:t>
       </w:r>
+      <w:proofErr w:type="spellEnd"/>
     </w:p>
     <w:p>
       <w:pPr>
@@ -775,7 +1033,6 @@
           <w:sz w:val="24"/>
           <w:szCs w:val="24"/>
         </w:rPr>
-        <w:lastRenderedPageBreak/>
         <w:t>Right click on the ‘Source Files’ and select ‘Add &gt;&gt; Existing Item’</w:t>
       </w:r>
     </w:p>
@@ -814,8 +1071,6 @@
           <w:szCs w:val="24"/>
         </w:rPr>
       </w:pPr>
-      <w:bookmarkStart w:id="0" w:name="_GoBack"/>
-      <w:bookmarkEnd w:id="0"/>
       <w:r>
         <w:rPr>
           <w:rFonts w:ascii="Times New Roman" w:hAnsi="Times New Roman" w:cs="Times New Roman"/>
@@ -1047,7 +1302,25 @@
           <w:sz w:val="24"/>
           <w:szCs w:val="24"/>
         </w:rPr>
-        <w:t>the project into an executable file, Visual Studio will throw the file into the project directory.  To know exactly where the file is, during the compiling phase Visual Studio will output the directory in which the newly created binary will reside.  However, if not available, a general scope would be: {ParentProjectDirectory}\Release\{ProgramName}.exe</w:t>
+        <w:t>the project into an executable file, Visual Studio will throw the file into the project directory.  To know exactly where the file is, during the compiling phase Visual Studio will output the directory in which the newly created binary will reside.  However, if not available, a general scope would be: {</w:t>
+      </w:r>
+      <w:proofErr w:type="spellStart"/>
+      <w:r>
+        <w:rPr>
+          <w:rFonts w:ascii="Times New Roman" w:hAnsi="Times New Roman" w:cs="Times New Roman"/>
+          <w:sz w:val="24"/>
+          <w:szCs w:val="24"/>
+        </w:rPr>
+        <w:t>ParentProjectDirectory</w:t>
+      </w:r>
+      <w:proofErr w:type="spellEnd"/>
+      <w:r>
+        <w:rPr>
+          <w:rFonts w:ascii="Times New Roman" w:hAnsi="Times New Roman" w:cs="Times New Roman"/>
+          <w:sz w:val="24"/>
+          <w:szCs w:val="24"/>
+        </w:rPr>
+        <w:t>}\Release\{ProgramName}.exe</w:t>
       </w:r>
     </w:p>
     <w:sectPr>
@@ -1132,7 +1405,17 @@
         <w:szCs w:val="24"/>
         <w:lang w:val="de-DE"/>
       </w:rPr>
-      <w:t>Sonntag, 9. April 2017</w:t>
+      <w:t xml:space="preserve">Sonntag, 9. </w:t>
+    </w:r>
+    <w:r>
+      <w:rPr>
+        <w:rFonts w:ascii="Times New Roman" w:hAnsi="Times New Roman" w:cs="Times New Roman"/>
+        <w:noProof/>
+        <w:sz w:val="24"/>
+        <w:szCs w:val="24"/>
+        <w:lang w:val="de-DE"/>
+      </w:rPr>
+      <w:t>April 2017</w:t>
     </w:r>
     <w:r>
       <w:rPr>
@@ -1149,7 +1432,16 @@
         <w:szCs w:val="24"/>
         <w:lang w:val="de-DE"/>
       </w:rPr>
-      <w:t xml:space="preserve"> - </w:t>
+      <w:t xml:space="preserve"> </w:t>
+    </w:r>
+    <w:r>
+      <w:rPr>
+        <w:rFonts w:ascii="Times New Roman" w:hAnsi="Times New Roman" w:cs="Times New Roman"/>
+        <w:sz w:val="24"/>
+        <w:szCs w:val="24"/>
+        <w:lang w:val="de-DE"/>
+      </w:rPr>
+      <w:t xml:space="preserve">- </w:t>
     </w:r>
     <w:r>
       <w:rPr>
@@ -1334,7 +1626,7 @@
         <w:sz w:val="24"/>
         <w:szCs w:val="24"/>
       </w:rPr>
-      <w:t>2</w:t>
+      <w:t>1</w:t>
     </w:r>
     <w:r>
       <w:rPr>
@@ -1462,8 +1754,353 @@
       </w:rPr>
     </w:lvl>
   </w:abstractNum>
+  <w:abstractNum w:abstractNumId="1" w15:restartNumberingAfterBreak="0">
+    <w:nsid w:val="319568E7"/>
+    <w:multiLevelType w:val="hybridMultilevel"/>
+    <w:tmpl w:val="D034179E"/>
+    <w:lvl w:ilvl="0" w:tplc="9766C64C">
+      <w:numFmt w:val="bullet"/>
+      <w:lvlText w:val=""/>
+      <w:lvlJc w:val="left"/>
+      <w:pPr>
+        <w:ind w:left="720" w:hanging="360"/>
+      </w:pPr>
+      <w:rPr>
+        <w:rFonts w:ascii="Symbol" w:eastAsiaTheme="minorHAnsi" w:hAnsi="Symbol" w:cs="Times New Roman" w:hint="default"/>
+      </w:rPr>
+    </w:lvl>
+    <w:lvl w:ilvl="1" w:tplc="04090003">
+      <w:start w:val="1"/>
+      <w:numFmt w:val="bullet"/>
+      <w:lvlText w:val="o"/>
+      <w:lvlJc w:val="left"/>
+      <w:pPr>
+        <w:ind w:left="1440" w:hanging="360"/>
+      </w:pPr>
+      <w:rPr>
+        <w:rFonts w:ascii="Courier New" w:hAnsi="Courier New" w:cs="Courier New" w:hint="default"/>
+      </w:rPr>
+    </w:lvl>
+    <w:lvl w:ilvl="2" w:tplc="04090005" w:tentative="1">
+      <w:start w:val="1"/>
+      <w:numFmt w:val="bullet"/>
+      <w:lvlText w:val=""/>
+      <w:lvlJc w:val="left"/>
+      <w:pPr>
+        <w:ind w:left="2160" w:hanging="360"/>
+      </w:pPr>
+      <w:rPr>
+        <w:rFonts w:ascii="Wingdings" w:hAnsi="Wingdings" w:hint="default"/>
+      </w:rPr>
+    </w:lvl>
+    <w:lvl w:ilvl="3" w:tplc="04090001" w:tentative="1">
+      <w:start w:val="1"/>
+      <w:numFmt w:val="bullet"/>
+      <w:lvlText w:val=""/>
+      <w:lvlJc w:val="left"/>
+      <w:pPr>
+        <w:ind w:left="2880" w:hanging="360"/>
+      </w:pPr>
+      <w:rPr>
+        <w:rFonts w:ascii="Symbol" w:hAnsi="Symbol" w:hint="default"/>
+      </w:rPr>
+    </w:lvl>
+    <w:lvl w:ilvl="4" w:tplc="04090003" w:tentative="1">
+      <w:start w:val="1"/>
+      <w:numFmt w:val="bullet"/>
+      <w:lvlText w:val="o"/>
+      <w:lvlJc w:val="left"/>
+      <w:pPr>
+        <w:ind w:left="3600" w:hanging="360"/>
+      </w:pPr>
+      <w:rPr>
+        <w:rFonts w:ascii="Courier New" w:hAnsi="Courier New" w:cs="Courier New" w:hint="default"/>
+      </w:rPr>
+    </w:lvl>
+    <w:lvl w:ilvl="5" w:tplc="04090005" w:tentative="1">
+      <w:start w:val="1"/>
+      <w:numFmt w:val="bullet"/>
+      <w:lvlText w:val=""/>
+      <w:lvlJc w:val="left"/>
+      <w:pPr>
+        <w:ind w:left="4320" w:hanging="360"/>
+      </w:pPr>
+      <w:rPr>
+        <w:rFonts w:ascii="Wingdings" w:hAnsi="Wingdings" w:hint="default"/>
+      </w:rPr>
+    </w:lvl>
+    <w:lvl w:ilvl="6" w:tplc="04090001" w:tentative="1">
+      <w:start w:val="1"/>
+      <w:numFmt w:val="bullet"/>
+      <w:lvlText w:val=""/>
+      <w:lvlJc w:val="left"/>
+      <w:pPr>
+        <w:ind w:left="5040" w:hanging="360"/>
+      </w:pPr>
+      <w:rPr>
+        <w:rFonts w:ascii="Symbol" w:hAnsi="Symbol" w:hint="default"/>
+      </w:rPr>
+    </w:lvl>
+    <w:lvl w:ilvl="7" w:tplc="04090003" w:tentative="1">
+      <w:start w:val="1"/>
+      <w:numFmt w:val="bullet"/>
+      <w:lvlText w:val="o"/>
+      <w:lvlJc w:val="left"/>
+      <w:pPr>
+        <w:ind w:left="5760" w:hanging="360"/>
+      </w:pPr>
+      <w:rPr>
+        <w:rFonts w:ascii="Courier New" w:hAnsi="Courier New" w:cs="Courier New" w:hint="default"/>
+      </w:rPr>
+    </w:lvl>
+    <w:lvl w:ilvl="8" w:tplc="04090005" w:tentative="1">
+      <w:start w:val="1"/>
+      <w:numFmt w:val="bullet"/>
+      <w:lvlText w:val=""/>
+      <w:lvlJc w:val="left"/>
+      <w:pPr>
+        <w:ind w:left="6480" w:hanging="360"/>
+      </w:pPr>
+      <w:rPr>
+        <w:rFonts w:ascii="Wingdings" w:hAnsi="Wingdings" w:hint="default"/>
+      </w:rPr>
+    </w:lvl>
+  </w:abstractNum>
+  <w:abstractNum w:abstractNumId="2" w15:restartNumberingAfterBreak="0">
+    <w:nsid w:val="33BF75F7"/>
+    <w:multiLevelType w:val="hybridMultilevel"/>
+    <w:tmpl w:val="6E6467A8"/>
+    <w:lvl w:ilvl="0" w:tplc="CD4EE2CC">
+      <w:numFmt w:val="bullet"/>
+      <w:lvlText w:val=""/>
+      <w:lvlJc w:val="left"/>
+      <w:pPr>
+        <w:ind w:left="720" w:hanging="360"/>
+      </w:pPr>
+      <w:rPr>
+        <w:rFonts w:ascii="Wingdings" w:eastAsiaTheme="minorHAnsi" w:hAnsi="Wingdings" w:cs="Times New Roman" w:hint="default"/>
+      </w:rPr>
+    </w:lvl>
+    <w:lvl w:ilvl="1" w:tplc="04090003" w:tentative="1">
+      <w:start w:val="1"/>
+      <w:numFmt w:val="bullet"/>
+      <w:lvlText w:val="o"/>
+      <w:lvlJc w:val="left"/>
+      <w:pPr>
+        <w:ind w:left="1440" w:hanging="360"/>
+      </w:pPr>
+      <w:rPr>
+        <w:rFonts w:ascii="Courier New" w:hAnsi="Courier New" w:cs="Courier New" w:hint="default"/>
+      </w:rPr>
+    </w:lvl>
+    <w:lvl w:ilvl="2" w:tplc="04090005" w:tentative="1">
+      <w:start w:val="1"/>
+      <w:numFmt w:val="bullet"/>
+      <w:lvlText w:val=""/>
+      <w:lvlJc w:val="left"/>
+      <w:pPr>
+        <w:ind w:left="2160" w:hanging="360"/>
+      </w:pPr>
+      <w:rPr>
+        <w:rFonts w:ascii="Wingdings" w:hAnsi="Wingdings" w:hint="default"/>
+      </w:rPr>
+    </w:lvl>
+    <w:lvl w:ilvl="3" w:tplc="04090001" w:tentative="1">
+      <w:start w:val="1"/>
+      <w:numFmt w:val="bullet"/>
+      <w:lvlText w:val=""/>
+      <w:lvlJc w:val="left"/>
+      <w:pPr>
+        <w:ind w:left="2880" w:hanging="360"/>
+      </w:pPr>
+      <w:rPr>
+        <w:rFonts w:ascii="Symbol" w:hAnsi="Symbol" w:hint="default"/>
+      </w:rPr>
+    </w:lvl>
+    <w:lvl w:ilvl="4" w:tplc="04090003" w:tentative="1">
+      <w:start w:val="1"/>
+      <w:numFmt w:val="bullet"/>
+      <w:lvlText w:val="o"/>
+      <w:lvlJc w:val="left"/>
+      <w:pPr>
+        <w:ind w:left="3600" w:hanging="360"/>
+      </w:pPr>
+      <w:rPr>
+        <w:rFonts w:ascii="Courier New" w:hAnsi="Courier New" w:cs="Courier New" w:hint="default"/>
+      </w:rPr>
+    </w:lvl>
+    <w:lvl w:ilvl="5" w:tplc="04090005" w:tentative="1">
+      <w:start w:val="1"/>
+      <w:numFmt w:val="bullet"/>
+      <w:lvlText w:val=""/>
+      <w:lvlJc w:val="left"/>
+      <w:pPr>
+        <w:ind w:left="4320" w:hanging="360"/>
+      </w:pPr>
+      <w:rPr>
+        <w:rFonts w:ascii="Wingdings" w:hAnsi="Wingdings" w:hint="default"/>
+      </w:rPr>
+    </w:lvl>
+    <w:lvl w:ilvl="6" w:tplc="04090001" w:tentative="1">
+      <w:start w:val="1"/>
+      <w:numFmt w:val="bullet"/>
+      <w:lvlText w:val=""/>
+      <w:lvlJc w:val="left"/>
+      <w:pPr>
+        <w:ind w:left="5040" w:hanging="360"/>
+      </w:pPr>
+      <w:rPr>
+        <w:rFonts w:ascii="Symbol" w:hAnsi="Symbol" w:hint="default"/>
+      </w:rPr>
+    </w:lvl>
+    <w:lvl w:ilvl="7" w:tplc="04090003" w:tentative="1">
+      <w:start w:val="1"/>
+      <w:numFmt w:val="bullet"/>
+      <w:lvlText w:val="o"/>
+      <w:lvlJc w:val="left"/>
+      <w:pPr>
+        <w:ind w:left="5760" w:hanging="360"/>
+      </w:pPr>
+      <w:rPr>
+        <w:rFonts w:ascii="Courier New" w:hAnsi="Courier New" w:cs="Courier New" w:hint="default"/>
+      </w:rPr>
+    </w:lvl>
+    <w:lvl w:ilvl="8" w:tplc="04090005" w:tentative="1">
+      <w:start w:val="1"/>
+      <w:numFmt w:val="bullet"/>
+      <w:lvlText w:val=""/>
+      <w:lvlJc w:val="left"/>
+      <w:pPr>
+        <w:ind w:left="6480" w:hanging="360"/>
+      </w:pPr>
+      <w:rPr>
+        <w:rFonts w:ascii="Wingdings" w:hAnsi="Wingdings" w:hint="default"/>
+      </w:rPr>
+    </w:lvl>
+  </w:abstractNum>
+  <w:abstractNum w:abstractNumId="3" w15:restartNumberingAfterBreak="0">
+    <w:nsid w:val="7C3E22B5"/>
+    <w:multiLevelType w:val="hybridMultilevel"/>
+    <w:tmpl w:val="2EA84DCC"/>
+    <w:lvl w:ilvl="0" w:tplc="34446294">
+      <w:numFmt w:val="bullet"/>
+      <w:lvlText w:val=""/>
+      <w:lvlJc w:val="left"/>
+      <w:pPr>
+        <w:ind w:left="720" w:hanging="360"/>
+      </w:pPr>
+      <w:rPr>
+        <w:rFonts w:ascii="Wingdings" w:eastAsiaTheme="minorHAnsi" w:hAnsi="Wingdings" w:cs="Times New Roman" w:hint="default"/>
+      </w:rPr>
+    </w:lvl>
+    <w:lvl w:ilvl="1" w:tplc="04090003" w:tentative="1">
+      <w:start w:val="1"/>
+      <w:numFmt w:val="bullet"/>
+      <w:lvlText w:val="o"/>
+      <w:lvlJc w:val="left"/>
+      <w:pPr>
+        <w:ind w:left="1440" w:hanging="360"/>
+      </w:pPr>
+      <w:rPr>
+        <w:rFonts w:ascii="Courier New" w:hAnsi="Courier New" w:cs="Courier New" w:hint="default"/>
+      </w:rPr>
+    </w:lvl>
+    <w:lvl w:ilvl="2" w:tplc="04090005" w:tentative="1">
+      <w:start w:val="1"/>
+      <w:numFmt w:val="bullet"/>
+      <w:lvlText w:val=""/>
+      <w:lvlJc w:val="left"/>
+      <w:pPr>
+        <w:ind w:left="2160" w:hanging="360"/>
+      </w:pPr>
+      <w:rPr>
+        <w:rFonts w:ascii="Wingdings" w:hAnsi="Wingdings" w:hint="default"/>
+      </w:rPr>
+    </w:lvl>
+    <w:lvl w:ilvl="3" w:tplc="04090001" w:tentative="1">
+      <w:start w:val="1"/>
+      <w:numFmt w:val="bullet"/>
+      <w:lvlText w:val=""/>
+      <w:lvlJc w:val="left"/>
+      <w:pPr>
+        <w:ind w:left="2880" w:hanging="360"/>
+      </w:pPr>
+      <w:rPr>
+        <w:rFonts w:ascii="Symbol" w:hAnsi="Symbol" w:hint="default"/>
+      </w:rPr>
+    </w:lvl>
+    <w:lvl w:ilvl="4" w:tplc="04090003" w:tentative="1">
+      <w:start w:val="1"/>
+      <w:numFmt w:val="bullet"/>
+      <w:lvlText w:val="o"/>
+      <w:lvlJc w:val="left"/>
+      <w:pPr>
+        <w:ind w:left="3600" w:hanging="360"/>
+      </w:pPr>
+      <w:rPr>
+        <w:rFonts w:ascii="Courier New" w:hAnsi="Courier New" w:cs="Courier New" w:hint="default"/>
+      </w:rPr>
+    </w:lvl>
+    <w:lvl w:ilvl="5" w:tplc="04090005" w:tentative="1">
+      <w:start w:val="1"/>
+      <w:numFmt w:val="bullet"/>
+      <w:lvlText w:val=""/>
+      <w:lvlJc w:val="left"/>
+      <w:pPr>
+        <w:ind w:left="4320" w:hanging="360"/>
+      </w:pPr>
+      <w:rPr>
+        <w:rFonts w:ascii="Wingdings" w:hAnsi="Wingdings" w:hint="default"/>
+      </w:rPr>
+    </w:lvl>
+    <w:lvl w:ilvl="6" w:tplc="04090001" w:tentative="1">
+      <w:start w:val="1"/>
+      <w:numFmt w:val="bullet"/>
+      <w:lvlText w:val=""/>
+      <w:lvlJc w:val="left"/>
+      <w:pPr>
+        <w:ind w:left="5040" w:hanging="360"/>
+      </w:pPr>
+      <w:rPr>
+        <w:rFonts w:ascii="Symbol" w:hAnsi="Symbol" w:hint="default"/>
+      </w:rPr>
+    </w:lvl>
+    <w:lvl w:ilvl="7" w:tplc="04090003" w:tentative="1">
+      <w:start w:val="1"/>
+      <w:numFmt w:val="bullet"/>
+      <w:lvlText w:val="o"/>
+      <w:lvlJc w:val="left"/>
+      <w:pPr>
+        <w:ind w:left="5760" w:hanging="360"/>
+      </w:pPr>
+      <w:rPr>
+        <w:rFonts w:ascii="Courier New" w:hAnsi="Courier New" w:cs="Courier New" w:hint="default"/>
+      </w:rPr>
+    </w:lvl>
+    <w:lvl w:ilvl="8" w:tplc="04090005" w:tentative="1">
+      <w:start w:val="1"/>
+      <w:numFmt w:val="bullet"/>
+      <w:lvlText w:val=""/>
+      <w:lvlJc w:val="left"/>
+      <w:pPr>
+        <w:ind w:left="6480" w:hanging="360"/>
+      </w:pPr>
+      <w:rPr>
+        <w:rFonts w:ascii="Wingdings" w:hAnsi="Wingdings" w:hint="default"/>
+      </w:rPr>
+    </w:lvl>
+  </w:abstractNum>
   <w:num w:numId="1">
     <w:abstractNumId w:val="0"/>
+  </w:num>
+  <w:num w:numId="2">
+    <w:abstractNumId w:val="2"/>
+  </w:num>
+  <w:num w:numId="3">
+    <w:abstractNumId w:val="3"/>
+  </w:num>
+  <w:num w:numId="4">
+    <w:abstractNumId w:val="1"/>
   </w:num>
 </w:numbering>
 </file>

</xml_diff>

<commit_message>
Updated the header and footer
</commit_message>
<xml_diff>
--- a/Documentation/Compile Instructions.docx
+++ b/Documentation/Compile Instructions.docx
@@ -774,36 +774,44 @@
           <w:sz w:val="24"/>
           <w:szCs w:val="24"/>
         </w:rPr>
-        <w:t>We are doing this so that our project</w:t>
-      </w:r>
-      <w:r>
-        <w:rPr>
-          <w:rFonts w:ascii="Times New Roman" w:hAnsi="Times New Roman" w:cs="Times New Roman"/>
-          <w:sz w:val="24"/>
-          <w:szCs w:val="24"/>
-        </w:rPr>
-        <w:t xml:space="preserve"> is clean and contains no other files or code.</w:t>
-      </w:r>
-    </w:p>
-    <w:p>
-      <w:pPr>
-        <w:rPr>
-          <w:rFonts w:ascii="Times New Roman" w:hAnsi="Times New Roman" w:cs="Times New Roman"/>
-          <w:sz w:val="24"/>
-          <w:szCs w:val="24"/>
-        </w:rPr>
-      </w:pPr>
-    </w:p>
-    <w:p>
-      <w:pPr>
-        <w:rPr>
-          <w:rFonts w:ascii="Times New Roman" w:hAnsi="Times New Roman" w:cs="Times New Roman"/>
-          <w:sz w:val="24"/>
-          <w:szCs w:val="24"/>
-        </w:rPr>
-      </w:pPr>
+        <w:t>We are doing this so that our p</w:t>
+      </w:r>
       <w:bookmarkStart w:id="0" w:name="_GoBack"/>
       <w:bookmarkEnd w:id="0"/>
+      <w:r>
+        <w:rPr>
+          <w:rFonts w:ascii="Times New Roman" w:hAnsi="Times New Roman" w:cs="Times New Roman"/>
+          <w:sz w:val="24"/>
+          <w:szCs w:val="24"/>
+        </w:rPr>
+        <w:t>roject</w:t>
+      </w:r>
+      <w:r>
+        <w:rPr>
+          <w:rFonts w:ascii="Times New Roman" w:hAnsi="Times New Roman" w:cs="Times New Roman"/>
+          <w:sz w:val="24"/>
+          <w:szCs w:val="24"/>
+        </w:rPr>
+        <w:t xml:space="preserve"> is clean and contains no other files or code.</w:t>
+      </w:r>
+    </w:p>
+    <w:p>
+      <w:pPr>
+        <w:rPr>
+          <w:rFonts w:ascii="Times New Roman" w:hAnsi="Times New Roman" w:cs="Times New Roman"/>
+          <w:sz w:val="24"/>
+          <w:szCs w:val="24"/>
+        </w:rPr>
+      </w:pPr>
+    </w:p>
+    <w:p>
+      <w:pPr>
+        <w:rPr>
+          <w:rFonts w:ascii="Times New Roman" w:hAnsi="Times New Roman" w:cs="Times New Roman"/>
+          <w:sz w:val="24"/>
+          <w:szCs w:val="24"/>
+        </w:rPr>
+      </w:pPr>
     </w:p>
     <w:p>
       <w:pPr>
@@ -1405,7 +1413,60 @@
         <w:szCs w:val="24"/>
         <w:lang w:val="de-DE"/>
       </w:rPr>
-      <w:t xml:space="preserve">Sonntag, 9. </w:t>
+      <w:t>Sonntag, 9. April 2017</w:t>
+    </w:r>
+    <w:r>
+      <w:rPr>
+        <w:rFonts w:ascii="Times New Roman" w:hAnsi="Times New Roman" w:cs="Times New Roman"/>
+        <w:sz w:val="24"/>
+        <w:szCs w:val="24"/>
+      </w:rPr>
+      <w:fldChar w:fldCharType="end"/>
+    </w:r>
+    <w:r>
+      <w:rPr>
+        <w:rFonts w:ascii="Times New Roman" w:hAnsi="Times New Roman" w:cs="Times New Roman"/>
+        <w:sz w:val="24"/>
+        <w:szCs w:val="24"/>
+        <w:lang w:val="de-DE"/>
+      </w:rPr>
+      <w:t xml:space="preserve"> </w:t>
+    </w:r>
+    <w:r>
+      <w:rPr>
+        <w:rFonts w:ascii="Times New Roman" w:hAnsi="Times New Roman" w:cs="Times New Roman"/>
+        <w:sz w:val="24"/>
+        <w:szCs w:val="24"/>
+        <w:lang w:val="de-DE"/>
+      </w:rPr>
+      <w:t xml:space="preserve">- </w:t>
+    </w:r>
+    <w:r>
+      <w:rPr>
+        <w:rFonts w:ascii="Times New Roman" w:hAnsi="Times New Roman" w:cs="Times New Roman"/>
+        <w:sz w:val="24"/>
+        <w:szCs w:val="24"/>
+        <w:lang w:val="de-DE"/>
+      </w:rPr>
+      <w:fldChar w:fldCharType="begin"/>
+    </w:r>
+    <w:r>
+      <w:rPr>
+        <w:rFonts w:ascii="Times New Roman" w:hAnsi="Times New Roman" w:cs="Times New Roman"/>
+        <w:sz w:val="24"/>
+        <w:szCs w:val="24"/>
+        <w:lang w:val="de-DE"/>
+      </w:rPr>
+      <w:instrText xml:space="preserve"> TIME \@ "HH:mm:ss" </w:instrText>
+    </w:r>
+    <w:r>
+      <w:rPr>
+        <w:rFonts w:ascii="Times New Roman" w:hAnsi="Times New Roman" w:cs="Times New Roman"/>
+        <w:sz w:val="24"/>
+        <w:szCs w:val="24"/>
+        <w:lang w:val="de-DE"/>
+      </w:rPr>
+      <w:fldChar w:fldCharType="separate"/>
     </w:r>
     <w:r>
       <w:rPr>
@@ -1415,70 +1476,7 @@
         <w:szCs w:val="24"/>
         <w:lang w:val="de-DE"/>
       </w:rPr>
-      <w:t>April 2017</w:t>
-    </w:r>
-    <w:r>
-      <w:rPr>
-        <w:rFonts w:ascii="Times New Roman" w:hAnsi="Times New Roman" w:cs="Times New Roman"/>
-        <w:sz w:val="24"/>
-        <w:szCs w:val="24"/>
-      </w:rPr>
-      <w:fldChar w:fldCharType="end"/>
-    </w:r>
-    <w:r>
-      <w:rPr>
-        <w:rFonts w:ascii="Times New Roman" w:hAnsi="Times New Roman" w:cs="Times New Roman"/>
-        <w:sz w:val="24"/>
-        <w:szCs w:val="24"/>
-        <w:lang w:val="de-DE"/>
-      </w:rPr>
-      <w:t xml:space="preserve"> </w:t>
-    </w:r>
-    <w:r>
-      <w:rPr>
-        <w:rFonts w:ascii="Times New Roman" w:hAnsi="Times New Roman" w:cs="Times New Roman"/>
-        <w:sz w:val="24"/>
-        <w:szCs w:val="24"/>
-        <w:lang w:val="de-DE"/>
-      </w:rPr>
-      <w:t xml:space="preserve">- </w:t>
-    </w:r>
-    <w:r>
-      <w:rPr>
-        <w:rFonts w:ascii="Times New Roman" w:hAnsi="Times New Roman" w:cs="Times New Roman"/>
-        <w:sz w:val="24"/>
-        <w:szCs w:val="24"/>
-        <w:lang w:val="de-DE"/>
-      </w:rPr>
-      <w:fldChar w:fldCharType="begin"/>
-    </w:r>
-    <w:r>
-      <w:rPr>
-        <w:rFonts w:ascii="Times New Roman" w:hAnsi="Times New Roman" w:cs="Times New Roman"/>
-        <w:sz w:val="24"/>
-        <w:szCs w:val="24"/>
-        <w:lang w:val="de-DE"/>
-      </w:rPr>
-      <w:instrText xml:space="preserve"> TIME \@ "HH:mm:ss" </w:instrText>
-    </w:r>
-    <w:r>
-      <w:rPr>
-        <w:rFonts w:ascii="Times New Roman" w:hAnsi="Times New Roman" w:cs="Times New Roman"/>
-        <w:sz w:val="24"/>
-        <w:szCs w:val="24"/>
-        <w:lang w:val="de-DE"/>
-      </w:rPr>
-      <w:fldChar w:fldCharType="separate"/>
-    </w:r>
-    <w:r>
-      <w:rPr>
-        <w:rFonts w:ascii="Times New Roman" w:hAnsi="Times New Roman" w:cs="Times New Roman"/>
-        <w:noProof/>
-        <w:sz w:val="24"/>
-        <w:szCs w:val="24"/>
-        <w:lang w:val="de-DE"/>
-      </w:rPr>
-      <w:t>20:36:11</w:t>
+      <w:t>23:08:14</w:t>
     </w:r>
     <w:r>
       <w:rPr>
@@ -1497,7 +1495,6 @@
         <w:rFonts w:ascii="Times New Roman" w:hAnsi="Times New Roman" w:cs="Times New Roman"/>
         <w:sz w:val="24"/>
         <w:szCs w:val="24"/>
-        <w:lang w:val="de-DE"/>
       </w:rPr>
     </w:pPr>
     <w:r>
@@ -1514,7 +1511,6 @@
         <w:rFonts w:ascii="Times New Roman" w:hAnsi="Times New Roman" w:cs="Times New Roman"/>
         <w:sz w:val="24"/>
         <w:szCs w:val="24"/>
-        <w:lang w:val="de-DE"/>
       </w:rPr>
       <w:instrText xml:space="preserve"> FILENAME  \p  \* MERGEFORMAT </w:instrText>
     </w:r>
@@ -1533,9 +1529,8 @@
         <w:noProof/>
         <w:sz w:val="24"/>
         <w:szCs w:val="24"/>
-        <w:lang w:val="de-DE"/>
-      </w:rPr>
-      <w:t>E:\Desktop\Compile Instructions.docx</w:t>
+      </w:rPr>
+      <w:t>G:\DataStructures\Homework-4\Documentation\Compile Instructions.docx</w:t>
     </w:r>
     <w:r>
       <w:rPr>
@@ -1593,7 +1588,24 @@
         <w:sz w:val="24"/>
         <w:szCs w:val="24"/>
       </w:rPr>
-      <w:t xml:space="preserve">Gautier </w:t>
+      <w:t xml:space="preserve">Team4: </w:t>
+    </w:r>
+    <w:r>
+      <w:rPr>
+        <w:rFonts w:ascii="Times New Roman" w:hAnsi="Times New Roman" w:cs="Times New Roman"/>
+        <w:i/>
+        <w:sz w:val="24"/>
+        <w:szCs w:val="24"/>
+      </w:rPr>
+      <w:t>Jim, Nicholas, Ben, Kyle</w:t>
+    </w:r>
+    <w:r>
+      <w:rPr>
+        <w:rFonts w:ascii="Times New Roman" w:hAnsi="Times New Roman" w:cs="Times New Roman"/>
+        <w:sz w:val="24"/>
+        <w:szCs w:val="24"/>
+      </w:rPr>
+      <w:t xml:space="preserve"> </w:t>
     </w:r>
     <w:r>
       <w:rPr>
@@ -1626,7 +1638,7 @@
         <w:sz w:val="24"/>
         <w:szCs w:val="24"/>
       </w:rPr>
-      <w:t>1</w:t>
+      <w:t>2</w:t>
     </w:r>
     <w:r>
       <w:rPr>

</xml_diff>

<commit_message>
Added important for VS avoid LNK2005 issues
Updated the instructions to include altering the code to compile under
Visual Studio; without this modificiation - its impossible without
hitting LNK2005 errors.
</commit_message>
<xml_diff>
--- a/Documentation/Compile Instructions.docx
+++ b/Documentation/Compile Instructions.docx
@@ -774,17 +774,7 @@
           <w:sz w:val="24"/>
           <w:szCs w:val="24"/>
         </w:rPr>
-        <w:t>We are doing this so that our p</w:t>
-      </w:r>
-      <w:bookmarkStart w:id="0" w:name="_GoBack"/>
-      <w:bookmarkEnd w:id="0"/>
-      <w:r>
-        <w:rPr>
-          <w:rFonts w:ascii="Times New Roman" w:hAnsi="Times New Roman" w:cs="Times New Roman"/>
-          <w:sz w:val="24"/>
-          <w:szCs w:val="24"/>
-        </w:rPr>
-        <w:t>roject</w:t>
+        <w:t>We are doing this so that our project</w:t>
       </w:r>
       <w:r>
         <w:rPr>
@@ -1132,6 +1122,182 @@
           <w:szCs w:val="24"/>
         </w:rPr>
         <w:t>Driver.cpp</w:t>
+      </w:r>
+    </w:p>
+    <w:p>
+      <w:pPr>
+        <w:rPr>
+          <w:rFonts w:ascii="Times New Roman" w:hAnsi="Times New Roman" w:cs="Times New Roman"/>
+          <w:b/>
+          <w:color w:val="FF0000"/>
+          <w:sz w:val="24"/>
+          <w:szCs w:val="24"/>
+        </w:rPr>
+      </w:pPr>
+      <w:r>
+        <w:rPr>
+          <w:rFonts w:ascii="Times New Roman" w:hAnsi="Times New Roman" w:cs="Times New Roman"/>
+          <w:b/>
+          <w:sz w:val="24"/>
+          <w:szCs w:val="24"/>
+        </w:rPr>
+        <w:t>Modification to avoid Linker errors [LNK2005]:</w:t>
+      </w:r>
+      <w:r>
+        <w:rPr>
+          <w:rFonts w:ascii="Times New Roman" w:hAnsi="Times New Roman" w:cs="Times New Roman"/>
+          <w:b/>
+          <w:sz w:val="24"/>
+          <w:szCs w:val="24"/>
+        </w:rPr>
+        <w:t xml:space="preserve"> -- </w:t>
+      </w:r>
+      <w:r>
+        <w:rPr>
+          <w:rFonts w:ascii="Times New Roman" w:hAnsi="Times New Roman" w:cs="Times New Roman"/>
+          <w:b/>
+          <w:color w:val="FF0000"/>
+          <w:sz w:val="24"/>
+          <w:szCs w:val="24"/>
+        </w:rPr>
+        <w:t>IMPORTANT TO AVOID LNK2005</w:t>
+      </w:r>
+    </w:p>
+    <w:p>
+      <w:pPr>
+        <w:rPr>
+          <w:rFonts w:ascii="Times New Roman" w:hAnsi="Times New Roman" w:cs="Times New Roman"/>
+          <w:sz w:val="24"/>
+          <w:szCs w:val="24"/>
+        </w:rPr>
+      </w:pPr>
+      <w:r>
+        <w:rPr>
+          <w:rFonts w:ascii="Times New Roman" w:hAnsi="Times New Roman" w:cs="Times New Roman"/>
+          <w:sz w:val="24"/>
+          <w:szCs w:val="24"/>
+        </w:rPr>
+        <w:t>To provide as much convenience to the team as possible, there is ONE thing that must be altered for the code to be compiled in Visual Studio:</w:t>
+      </w:r>
+      <w:bookmarkStart w:id="0" w:name="_GoBack"/>
+      <w:bookmarkEnd w:id="0"/>
+    </w:p>
+    <w:p>
+      <w:pPr>
+        <w:pStyle w:val="ListParagraph"/>
+        <w:numPr>
+          <w:ilvl w:val="0"/>
+          <w:numId w:val="1"/>
+        </w:numPr>
+        <w:rPr>
+          <w:rFonts w:ascii="Times New Roman" w:hAnsi="Times New Roman" w:cs="Times New Roman"/>
+          <w:sz w:val="24"/>
+          <w:szCs w:val="24"/>
+        </w:rPr>
+      </w:pPr>
+      <w:r>
+        <w:rPr>
+          <w:rFonts w:ascii="Times New Roman" w:hAnsi="Times New Roman" w:cs="Times New Roman"/>
+          <w:sz w:val="24"/>
+          <w:szCs w:val="24"/>
+        </w:rPr>
+        <w:t>Comment</w:t>
+      </w:r>
+      <w:r>
+        <w:rPr>
+          <w:rFonts w:ascii="Times New Roman" w:hAnsi="Times New Roman" w:cs="Times New Roman"/>
+          <w:sz w:val="24"/>
+          <w:szCs w:val="24"/>
+        </w:rPr>
+        <w:t xml:space="preserve"> out the code on</w:t>
+      </w:r>
+      <w:r>
+        <w:rPr>
+          <w:rFonts w:ascii="Times New Roman" w:hAnsi="Times New Roman" w:cs="Times New Roman"/>
+          <w:sz w:val="24"/>
+          <w:szCs w:val="24"/>
+        </w:rPr>
+        <w:t xml:space="preserve"> line 39 or “</w:t>
+      </w:r>
+      <w:r>
+        <w:rPr>
+          <w:rFonts w:ascii="Times New Roman" w:hAnsi="Times New Roman" w:cs="Times New Roman"/>
+          <w:i/>
+          <w:sz w:val="24"/>
+          <w:szCs w:val="24"/>
+        </w:rPr>
+        <w:t>#include "LinkedList.cpp"</w:t>
+      </w:r>
+      <w:r>
+        <w:rPr>
+          <w:rFonts w:ascii="Times New Roman" w:hAnsi="Times New Roman" w:cs="Times New Roman"/>
+          <w:sz w:val="24"/>
+          <w:szCs w:val="24"/>
+        </w:rPr>
+        <w:t xml:space="preserve">” in </w:t>
+      </w:r>
+      <w:r>
+        <w:rPr>
+          <w:rFonts w:ascii="Times New Roman" w:hAnsi="Times New Roman" w:cs="Times New Roman"/>
+          <w:sz w:val="24"/>
+          <w:szCs w:val="24"/>
+          <w:u w:val="single"/>
+        </w:rPr>
+        <w:t>Driver.cpp</w:t>
+      </w:r>
+    </w:p>
+    <w:p>
+      <w:pPr>
+        <w:pStyle w:val="ListParagraph"/>
+        <w:numPr>
+          <w:ilvl w:val="1"/>
+          <w:numId w:val="1"/>
+        </w:numPr>
+        <w:rPr>
+          <w:rFonts w:ascii="Times New Roman" w:hAnsi="Times New Roman" w:cs="Times New Roman"/>
+          <w:sz w:val="24"/>
+          <w:szCs w:val="24"/>
+        </w:rPr>
+      </w:pPr>
+      <w:r>
+        <w:rPr>
+          <w:rFonts w:ascii="Times New Roman" w:hAnsi="Times New Roman" w:cs="Times New Roman"/>
+          <w:sz w:val="24"/>
+          <w:szCs w:val="24"/>
+        </w:rPr>
+        <w:t xml:space="preserve">Visual Studio will add this </w:t>
+      </w:r>
+      <w:r>
+        <w:rPr>
+          <w:rFonts w:ascii="Times New Roman" w:hAnsi="Times New Roman" w:cs="Times New Roman"/>
+          <w:sz w:val="24"/>
+          <w:szCs w:val="24"/>
+        </w:rPr>
+        <w:t xml:space="preserve">file </w:t>
+      </w:r>
+      <w:r>
+        <w:rPr>
+          <w:rFonts w:ascii="Times New Roman" w:hAnsi="Times New Roman" w:cs="Times New Roman"/>
+          <w:sz w:val="24"/>
+          <w:szCs w:val="24"/>
+        </w:rPr>
+        <w:t xml:space="preserve">for us automatically, reincluding it will cause linker complications.  With that, all that programmer </w:t>
+      </w:r>
+      <w:r>
+        <w:rPr>
+          <w:rFonts w:ascii="Times New Roman" w:hAnsi="Times New Roman" w:cs="Times New Roman"/>
+          <w:sz w:val="24"/>
+          <w:szCs w:val="24"/>
+        </w:rPr>
+        <w:t>must</w:t>
+      </w:r>
+      <w:r>
+        <w:rPr>
+          <w:rFonts w:ascii="Times New Roman" w:hAnsi="Times New Roman" w:cs="Times New Roman"/>
+          <w:sz w:val="24"/>
+          <w:szCs w:val="24"/>
+        </w:rPr>
+        <w:t xml:space="preserve"> do is comment that one line and the linker will have no issues after that point.</w:t>
       </w:r>
     </w:p>
     <w:p>
@@ -1377,7 +1543,6 @@
         <w:rFonts w:ascii="Times New Roman" w:hAnsi="Times New Roman" w:cs="Times New Roman"/>
         <w:sz w:val="24"/>
         <w:szCs w:val="24"/>
-        <w:lang w:val="de-DE"/>
       </w:rPr>
     </w:pPr>
     <w:r>
@@ -1413,60 +1578,7 @@
         <w:szCs w:val="24"/>
         <w:lang w:val="de-DE"/>
       </w:rPr>
-      <w:t>Sonntag, 9. April 2017</w:t>
-    </w:r>
-    <w:r>
-      <w:rPr>
-        <w:rFonts w:ascii="Times New Roman" w:hAnsi="Times New Roman" w:cs="Times New Roman"/>
-        <w:sz w:val="24"/>
-        <w:szCs w:val="24"/>
-      </w:rPr>
-      <w:fldChar w:fldCharType="end"/>
-    </w:r>
-    <w:r>
-      <w:rPr>
-        <w:rFonts w:ascii="Times New Roman" w:hAnsi="Times New Roman" w:cs="Times New Roman"/>
-        <w:sz w:val="24"/>
-        <w:szCs w:val="24"/>
-        <w:lang w:val="de-DE"/>
-      </w:rPr>
-      <w:t xml:space="preserve"> </w:t>
-    </w:r>
-    <w:r>
-      <w:rPr>
-        <w:rFonts w:ascii="Times New Roman" w:hAnsi="Times New Roman" w:cs="Times New Roman"/>
-        <w:sz w:val="24"/>
-        <w:szCs w:val="24"/>
-        <w:lang w:val="de-DE"/>
-      </w:rPr>
-      <w:t xml:space="preserve">- </w:t>
-    </w:r>
-    <w:r>
-      <w:rPr>
-        <w:rFonts w:ascii="Times New Roman" w:hAnsi="Times New Roman" w:cs="Times New Roman"/>
-        <w:sz w:val="24"/>
-        <w:szCs w:val="24"/>
-        <w:lang w:val="de-DE"/>
-      </w:rPr>
-      <w:fldChar w:fldCharType="begin"/>
-    </w:r>
-    <w:r>
-      <w:rPr>
-        <w:rFonts w:ascii="Times New Roman" w:hAnsi="Times New Roman" w:cs="Times New Roman"/>
-        <w:sz w:val="24"/>
-        <w:szCs w:val="24"/>
-        <w:lang w:val="de-DE"/>
-      </w:rPr>
-      <w:instrText xml:space="preserve"> TIME \@ "HH:mm:ss" </w:instrText>
-    </w:r>
-    <w:r>
-      <w:rPr>
-        <w:rFonts w:ascii="Times New Roman" w:hAnsi="Times New Roman" w:cs="Times New Roman"/>
-        <w:sz w:val="24"/>
-        <w:szCs w:val="24"/>
-        <w:lang w:val="de-DE"/>
-      </w:rPr>
-      <w:fldChar w:fldCharType="separate"/>
+      <w:t xml:space="preserve">Sonntag, 9. </w:t>
     </w:r>
     <w:r>
       <w:rPr>
@@ -1476,7 +1588,60 @@
         <w:szCs w:val="24"/>
         <w:lang w:val="de-DE"/>
       </w:rPr>
-      <w:t>23:08:14</w:t>
+      <w:t>April 2017</w:t>
+    </w:r>
+    <w:r>
+      <w:rPr>
+        <w:rFonts w:ascii="Times New Roman" w:hAnsi="Times New Roman" w:cs="Times New Roman"/>
+        <w:sz w:val="24"/>
+        <w:szCs w:val="24"/>
+      </w:rPr>
+      <w:fldChar w:fldCharType="end"/>
+    </w:r>
+    <w:r>
+      <w:rPr>
+        <w:rFonts w:ascii="Times New Roman" w:hAnsi="Times New Roman" w:cs="Times New Roman"/>
+        <w:sz w:val="24"/>
+        <w:szCs w:val="24"/>
+      </w:rPr>
+      <w:t xml:space="preserve"> - </w:t>
+    </w:r>
+    <w:r>
+      <w:rPr>
+        <w:rFonts w:ascii="Times New Roman" w:hAnsi="Times New Roman" w:cs="Times New Roman"/>
+        <w:sz w:val="24"/>
+        <w:szCs w:val="24"/>
+        <w:lang w:val="de-DE"/>
+      </w:rPr>
+      <w:fldChar w:fldCharType="begin"/>
+    </w:r>
+    <w:r>
+      <w:rPr>
+        <w:rFonts w:ascii="Times New Roman" w:hAnsi="Times New Roman" w:cs="Times New Roman"/>
+        <w:sz w:val="24"/>
+        <w:szCs w:val="24"/>
+        <w:lang w:val="de-DE"/>
+      </w:rPr>
+      <w:instrText xml:space="preserve"> TIME \@ "HH:mm:ss" </w:instrText>
+    </w:r>
+    <w:r>
+      <w:rPr>
+        <w:rFonts w:ascii="Times New Roman" w:hAnsi="Times New Roman" w:cs="Times New Roman"/>
+        <w:sz w:val="24"/>
+        <w:szCs w:val="24"/>
+        <w:lang w:val="de-DE"/>
+      </w:rPr>
+      <w:fldChar w:fldCharType="separate"/>
+    </w:r>
+    <w:r>
+      <w:rPr>
+        <w:rFonts w:ascii="Times New Roman" w:hAnsi="Times New Roman" w:cs="Times New Roman"/>
+        <w:noProof/>
+        <w:sz w:val="24"/>
+        <w:szCs w:val="24"/>
+        <w:lang w:val="de-DE"/>
+      </w:rPr>
+      <w:t>23:42:05</w:t>
     </w:r>
     <w:r>
       <w:rPr>
@@ -1638,7 +1803,7 @@
         <w:sz w:val="24"/>
         <w:szCs w:val="24"/>
       </w:rPr>
-      <w:t>2</w:t>
+      <w:t>1</w:t>
     </w:r>
     <w:r>
       <w:rPr>

</xml_diff>